<commit_message>
added the MSR site summary
</commit_message>
<xml_diff>
--- a/public/docs/Raw Portfolio Item Summaries.docx
+++ b/public/docs/Raw Portfolio Item Summaries.docx
@@ -200,8 +200,6 @@
       <w:r>
         <w:t>R</w:t>
       </w:r>
-      <w:bookmarkStart w:id="0" w:name="_GoBack"/>
-      <w:bookmarkEnd w:id="0"/>
       <w:r>
         <w:t>ails structure and getting a hand on embedded ruby.</w:t>
       </w:r>
@@ -246,6 +244,177 @@
       </w:r>
       <w:r>
         <w:t>The Book.</w:t>
+      </w:r>
+    </w:p>
+    <w:p/>
+    <w:p/>
+    <w:p>
+      <w:r>
+        <w:rPr>
+          <w:b/>
+        </w:rPr>
+        <w:t>Master of Science in Robotics Site</w:t>
+      </w:r>
+    </w:p>
+    <w:p/>
+    <w:p>
+      <w:r>
+        <w:t xml:space="preserve">After working for a summer to develop projects and curriculum for one of the courses in the new Master of Science in Robotics Program at Northwestern University, </w:t>
+      </w:r>
+      <w:r>
+        <w:t>my boss asked me to build the new</w:t>
+      </w:r>
+      <w:r>
+        <w:t xml:space="preserve"> program’s </w:t>
+      </w:r>
+      <w:r>
+        <w:t>website.</w:t>
+      </w:r>
+      <w:r>
+        <w:t xml:space="preserve"> His vision was to have </w:t>
+      </w:r>
+      <w:r>
+        <w:t xml:space="preserve">a site that </w:t>
+      </w:r>
+      <w:r>
+        <w:t>adequately</w:t>
+      </w:r>
+      <w:r>
+        <w:t xml:space="preserve"> </w:t>
+      </w:r>
+      <w:r>
+        <w:t xml:space="preserve">displayed </w:t>
+      </w:r>
+      <w:r>
+        <w:t xml:space="preserve">everything that the program’s students </w:t>
+      </w:r>
+      <w:r>
+        <w:t>would be working on</w:t>
+      </w:r>
+      <w:r>
+        <w:t xml:space="preserve"> in addition to housing </w:t>
+      </w:r>
+      <w:r>
+        <w:t xml:space="preserve">a database of </w:t>
+      </w:r>
+      <w:r>
+        <w:t>resources</w:t>
+      </w:r>
+      <w:r>
+        <w:t xml:space="preserve"> that students and faculty would contribute to over time.</w:t>
+      </w:r>
+      <w:r>
+        <w:t xml:space="preserve"> In addition, he wanted</w:t>
+      </w:r>
+      <w:r>
+        <w:t xml:space="preserve"> a website that </w:t>
+      </w:r>
+      <w:r>
+        <w:t xml:space="preserve">could be easily maintained </w:t>
+      </w:r>
+      <w:r>
+        <w:t>using GitH</w:t>
+      </w:r>
+      <w:r>
+        <w:t>ub</w:t>
+      </w:r>
+      <w:r>
+        <w:t xml:space="preserve"> and M</w:t>
+      </w:r>
+      <w:r>
+        <w:t>arkdown.</w:t>
+      </w:r>
+    </w:p>
+    <w:p/>
+    <w:p>
+      <w:r>
+        <w:t xml:space="preserve">To </w:t>
+      </w:r>
+      <w:r>
+        <w:t xml:space="preserve">meet </w:t>
+      </w:r>
+      <w:r>
+        <w:t xml:space="preserve">that last requirement in particular, I chose to </w:t>
+      </w:r>
+      <w:r>
+        <w:t xml:space="preserve">develop the website using </w:t>
+      </w:r>
+      <w:r>
+        <w:t xml:space="preserve">Jekyll, a </w:t>
+      </w:r>
+      <w:r>
+        <w:t>“</w:t>
+      </w:r>
+      <w:r>
+        <w:t>back-end</w:t>
+      </w:r>
+      <w:r>
+        <w:t>” (not really)</w:t>
+      </w:r>
+      <w:bookmarkStart w:id="0" w:name="_GoBack"/>
+      <w:bookmarkEnd w:id="0"/>
+      <w:r>
+        <w:t xml:space="preserve"> </w:t>
+      </w:r>
+      <w:r>
+        <w:t>static-site generator.</w:t>
+      </w:r>
+      <w:r>
+        <w:t xml:space="preserve"> Jekyll’s main strengths</w:t>
+      </w:r>
+      <w:r>
+        <w:t xml:space="preserve"> </w:t>
+      </w:r>
+      <w:r>
+        <w:t>include</w:t>
+      </w:r>
+      <w:r>
+        <w:t xml:space="preserve"> its</w:t>
+      </w:r>
+      <w:r>
+        <w:t xml:space="preserve"> incredibly </w:t>
+      </w:r>
+      <w:r>
+        <w:t>painless</w:t>
+      </w:r>
+      <w:r>
+        <w:t xml:space="preserve"> </w:t>
+      </w:r>
+      <w:r>
+        <w:t xml:space="preserve">integration </w:t>
+      </w:r>
+      <w:r>
+        <w:t>in</w:t>
+      </w:r>
+      <w:r>
+        <w:t>to</w:t>
+      </w:r>
+      <w:r>
+        <w:t xml:space="preserve"> </w:t>
+      </w:r>
+      <w:r>
+        <w:t xml:space="preserve">the </w:t>
+      </w:r>
+      <w:r>
+        <w:t>GitHub Pages</w:t>
+      </w:r>
+      <w:r>
+        <w:t xml:space="preserve"> hosting</w:t>
+      </w:r>
+      <w:r>
+        <w:t xml:space="preserve"> service </w:t>
+      </w:r>
+      <w:r>
+        <w:t xml:space="preserve">and </w:t>
+      </w:r>
+      <w:r>
+        <w:t>its</w:t>
+      </w:r>
+      <w:r>
+        <w:t xml:space="preserve"> </w:t>
+      </w:r>
+      <w:r>
+        <w:t>feature that allows a site’s content to be maintained in Markdown.</w:t>
       </w:r>
     </w:p>
     <w:sectPr>

</xml_diff>

<commit_message>
added dj raffe about section
</commit_message>
<xml_diff>
--- a/public/docs/Raw Portfolio Item Summaries.docx
+++ b/public/docs/Raw Portfolio Item Summaries.docx
@@ -351,70 +351,942 @@
       <w:r>
         <w:t>” (not really)</w:t>
       </w:r>
+      <w:r>
+        <w:t xml:space="preserve"> </w:t>
+      </w:r>
+      <w:r>
+        <w:t>static-site generator.</w:t>
+      </w:r>
+      <w:r>
+        <w:t xml:space="preserve"> Jekyll’s main strengths</w:t>
+      </w:r>
+      <w:r>
+        <w:t xml:space="preserve"> </w:t>
+      </w:r>
+      <w:r>
+        <w:t>include</w:t>
+      </w:r>
+      <w:r>
+        <w:t xml:space="preserve"> its</w:t>
+      </w:r>
+      <w:r>
+        <w:t xml:space="preserve"> incredibly </w:t>
+      </w:r>
+      <w:r>
+        <w:t>painless</w:t>
+      </w:r>
+      <w:r>
+        <w:t xml:space="preserve"> </w:t>
+      </w:r>
+      <w:r>
+        <w:t xml:space="preserve">integration </w:t>
+      </w:r>
+      <w:r>
+        <w:t>in</w:t>
+      </w:r>
+      <w:r>
+        <w:t>to</w:t>
+      </w:r>
+      <w:r>
+        <w:t xml:space="preserve"> </w:t>
+      </w:r>
+      <w:r>
+        <w:t xml:space="preserve">the </w:t>
+      </w:r>
+      <w:r>
+        <w:t>GitHub Pages</w:t>
+      </w:r>
+      <w:r>
+        <w:t xml:space="preserve"> hosting</w:t>
+      </w:r>
+      <w:r>
+        <w:t xml:space="preserve"> service </w:t>
+      </w:r>
+      <w:r>
+        <w:t xml:space="preserve">and </w:t>
+      </w:r>
+      <w:r>
+        <w:t>its</w:t>
+      </w:r>
+      <w:r>
+        <w:t xml:space="preserve"> </w:t>
+      </w:r>
+      <w:r>
+        <w:t>feature that allows a site’s content to be maintained in Markdown.</w:t>
+      </w:r>
+    </w:p>
+    <w:p/>
+    <w:p/>
+    <w:p>
+      <w:pPr>
+        <w:rPr>
+          <w:b/>
+        </w:rPr>
+      </w:pPr>
+      <w:r>
+        <w:rPr>
+          <w:b/>
+        </w:rPr>
+        <w:t>Census</w:t>
+      </w:r>
+    </w:p>
+    <w:p>
+      <w:pPr>
+        <w:rPr>
+          <w:b/>
+        </w:rPr>
+      </w:pPr>
+    </w:p>
+    <w:p>
+      <w:r>
+        <w:t xml:space="preserve">During RedesignNU, a hackathon </w:t>
+      </w:r>
+      <w:r>
+        <w:t xml:space="preserve">hosted at Northwestern University, </w:t>
+      </w:r>
+      <w:r>
+        <w:t xml:space="preserve">I, along with </w:t>
+      </w:r>
+      <w:r>
+        <w:t>three</w:t>
+      </w:r>
+      <w:r>
+        <w:t xml:space="preserve"> friends </w:t>
+      </w:r>
+      <w:r>
+        <w:t>built Census, a platform that allows students to communicate and share feedback with professors</w:t>
+      </w:r>
+      <w:r>
+        <w:t xml:space="preserve"> in real time during lecture.</w:t>
+      </w:r>
+      <w:r>
+        <w:t xml:space="preserve"> Using Census, students </w:t>
+      </w:r>
+      <w:r>
+        <w:t>can communicate:</w:t>
+      </w:r>
+      <w:r>
+        <w:t xml:space="preserve"> “</w:t>
+      </w:r>
+      <w:r>
+        <w:t>Please slow down</w:t>
+      </w:r>
+      <w:r>
+        <w:t>”</w:t>
+      </w:r>
+      <w:r>
+        <w:t>,</w:t>
+      </w:r>
+      <w:r>
+        <w:t xml:space="preserve"> “</w:t>
+      </w:r>
+      <w:r>
+        <w:t>Co</w:t>
+      </w:r>
+      <w:r>
+        <w:t>uld you repeat that last point?</w:t>
+      </w:r>
+      <w:r>
+        <w:t>,</w:t>
+      </w:r>
+      <w:r>
+        <w:t xml:space="preserve">” </w:t>
+      </w:r>
+      <w:r>
+        <w:t>“Please give an example</w:t>
+      </w:r>
+      <w:r>
+        <w:t>,</w:t>
+      </w:r>
+      <w:r>
+        <w:t>”</w:t>
+      </w:r>
+      <w:r>
+        <w:t xml:space="preserve"> </w:t>
+      </w:r>
+      <w:r>
+        <w:t xml:space="preserve">and other relevant </w:t>
+      </w:r>
+      <w:r>
+        <w:t>items.</w:t>
+      </w:r>
+      <w:r>
+        <w:t xml:space="preserve"> My team recognized the </w:t>
+      </w:r>
+      <w:r>
+        <w:t xml:space="preserve">problem </w:t>
+      </w:r>
+      <w:r>
+        <w:t xml:space="preserve">that in large lectures, students often </w:t>
+      </w:r>
+      <w:r>
+        <w:t>feel</w:t>
+      </w:r>
+      <w:r>
+        <w:t xml:space="preserve"> </w:t>
+      </w:r>
+      <w:r>
+        <w:t xml:space="preserve">uncomfortable interrupting </w:t>
+      </w:r>
+      <w:r>
+        <w:t xml:space="preserve">class to ask a question, even if that </w:t>
+      </w:r>
+      <w:r>
+        <w:t>means</w:t>
+      </w:r>
+      <w:r>
+        <w:t xml:space="preserve"> </w:t>
+      </w:r>
+      <w:r>
+        <w:t>not understanding a concept.</w:t>
+      </w:r>
+    </w:p>
+    <w:p/>
+    <w:p>
+      <w:r>
+        <w:lastRenderedPageBreak/>
+        <w:t>Building Census,</w:t>
+      </w:r>
+      <w:r>
+        <w:t xml:space="preserve"> </w:t>
+      </w:r>
+      <w:r>
+        <w:t>we chose to use Meteor</w:t>
+      </w:r>
+      <w:r>
+        <w:t xml:space="preserve"> to facilitate the real time interaction.</w:t>
+      </w:r>
+      <w:r>
+        <w:t xml:space="preserve"> As the interface designer</w:t>
+      </w:r>
+      <w:r>
+        <w:t xml:space="preserve"> and front-end developer</w:t>
+      </w:r>
+      <w:r>
+        <w:t xml:space="preserve"> in the group</w:t>
+      </w:r>
+      <w:r>
+        <w:t xml:space="preserve">, for me that meant </w:t>
+      </w:r>
+      <w:r>
+        <w:t>understanding and implementing the template structure that Meteor uses</w:t>
+      </w:r>
+      <w:r>
+        <w:t xml:space="preserve"> in addition </w:t>
+      </w:r>
+      <w:r>
+        <w:t xml:space="preserve">to </w:t>
+      </w:r>
+      <w:r>
+        <w:t>my</w:t>
+      </w:r>
+      <w:r>
+        <w:t xml:space="preserve"> more standard </w:t>
+      </w:r>
+      <w:r>
+        <w:t>responsibilities</w:t>
+      </w:r>
+      <w:r>
+        <w:t xml:space="preserve">. </w:t>
+      </w:r>
+      <w:r>
+        <w:t>I also</w:t>
+      </w:r>
+      <w:r>
+        <w:t xml:space="preserve"> </w:t>
+      </w:r>
+      <w:r>
+        <w:t>developed and provided</w:t>
+      </w:r>
+      <w:r>
+        <w:t xml:space="preserve"> Census’ branding</w:t>
+      </w:r>
+      <w:r>
+        <w:t>.</w:t>
+      </w:r>
+    </w:p>
+    <w:p/>
+    <w:p>
+      <w:r>
+        <w:t>At the hackathon’s culmination and</w:t>
+      </w:r>
+      <w:r>
+        <w:t xml:space="preserve"> </w:t>
+      </w:r>
+      <w:r>
+        <w:t xml:space="preserve">after a week of student voting, </w:t>
+      </w:r>
+      <w:r>
+        <w:t>RedesignNU awarded my team the</w:t>
+      </w:r>
+      <w:r>
+        <w:t xml:space="preserve"> </w:t>
+      </w:r>
+      <w:r>
+        <w:t>Student Choice award</w:t>
+      </w:r>
+      <w:r>
+        <w:t>.</w:t>
+      </w:r>
+    </w:p>
+    <w:p/>
+    <w:p/>
+    <w:p>
+      <w:pPr>
+        <w:rPr>
+          <w:b/>
+        </w:rPr>
+      </w:pPr>
+      <w:r>
+        <w:rPr>
+          <w:b/>
+        </w:rPr>
+        <w:t>RJ</w:t>
+      </w:r>
+    </w:p>
+    <w:p/>
+    <w:p>
+      <w:r>
+        <w:t>I began working on RJ</w:t>
+      </w:r>
+      <w:r>
+        <w:t xml:space="preserve"> the </w:t>
+      </w:r>
+      <w:r>
+        <w:t>summer after my freshman year at</w:t>
+      </w:r>
+      <w:r>
+        <w:t xml:space="preserve"> Northwestern University</w:t>
+      </w:r>
+      <w:r>
+        <w:t>’s</w:t>
+      </w:r>
+      <w:r>
+        <w:t xml:space="preserve"> Neuroscience &amp; Robotics Lab.</w:t>
+      </w:r>
+      <w:r>
+        <w:t xml:space="preserve"> </w:t>
+      </w:r>
+      <w:r>
+        <w:t xml:space="preserve">RJ’s </w:t>
+      </w:r>
+      <w:r>
+        <w:t>real</w:t>
+      </w:r>
+      <w:r>
+        <w:t xml:space="preserve"> name </w:t>
+      </w:r>
+      <w:r>
+        <w:t xml:space="preserve">is Baxter, </w:t>
+      </w:r>
+      <w:r>
+        <w:t>and he’s a 7 degree-of-freedom robot built by Rethink Robotics.</w:t>
+      </w:r>
+      <w:r>
+        <w:t xml:space="preserve"> </w:t>
+      </w:r>
+      <w:r>
+        <w:t xml:space="preserve">My task was to create </w:t>
+      </w:r>
+      <w:r>
+        <w:t>a demo</w:t>
+      </w:r>
+      <w:r>
+        <w:t xml:space="preserve"> </w:t>
+      </w:r>
+      <w:r>
+        <w:t>using RJ</w:t>
+      </w:r>
+      <w:r>
+        <w:t xml:space="preserve"> </w:t>
+      </w:r>
+      <w:r>
+        <w:t>that would</w:t>
+      </w:r>
+      <w:r>
+        <w:t xml:space="preserve"> advertise the lab </w:t>
+      </w:r>
+      <w:r>
+        <w:t xml:space="preserve">as it ran non-stop </w:t>
+      </w:r>
+      <w:r>
+        <w:t>in a popular student lounge.</w:t>
+      </w:r>
+      <w:r>
+        <w:t xml:space="preserve"> </w:t>
+      </w:r>
+      <w:r>
+        <w:t xml:space="preserve">After about a month </w:t>
+      </w:r>
+      <w:r>
+        <w:t xml:space="preserve">of </w:t>
+      </w:r>
+      <w:r>
+        <w:t>becoming somewhat proficient in operating RJ</w:t>
+      </w:r>
+      <w:r>
+        <w:t xml:space="preserve"> and de</w:t>
+      </w:r>
+      <w:r>
+        <w:t>veloping software for him</w:t>
+      </w:r>
+      <w:r>
+        <w:t xml:space="preserve">, I decided </w:t>
+      </w:r>
+      <w:r>
+        <w:t xml:space="preserve">to </w:t>
+      </w:r>
+      <w:r>
+        <w:t>combine</w:t>
+      </w:r>
+      <w:r>
+        <w:t xml:space="preserve"> his capabilities</w:t>
+      </w:r>
+      <w:r>
+        <w:t xml:space="preserve"> with</w:t>
+      </w:r>
+      <w:r>
+        <w:t xml:space="preserve"> those of</w:t>
+      </w:r>
+      <w:r>
+        <w:t xml:space="preserve"> </w:t>
+      </w:r>
+      <w:r>
+        <w:t>an Asus Xtion Pro</w:t>
+      </w:r>
+      <w:r>
+        <w:t>,</w:t>
+      </w:r>
+      <w:r>
+        <w:t xml:space="preserve"> a sensor </w:t>
+      </w:r>
+      <w:r>
+        <w:t xml:space="preserve">very similar to a Microsoft Kinect that </w:t>
+      </w:r>
+      <w:r>
+        <w:t>uses infrared and depth-detection technology</w:t>
+      </w:r>
+      <w:r>
+        <w:t xml:space="preserve"> intelligently</w:t>
+      </w:r>
+      <w:r>
+        <w:t>.</w:t>
+      </w:r>
+    </w:p>
+    <w:p/>
+    <w:p>
+      <w:r>
+        <w:t>With these two powerful pieces of hardware</w:t>
+      </w:r>
+      <w:r>
+        <w:t>, I created a natural interaction interface that allows</w:t>
+      </w:r>
+      <w:r>
+        <w:t xml:space="preserve"> passerby to stand in front of</w:t>
+      </w:r>
+      <w:r>
+        <w:t xml:space="preserve"> RJ </w:t>
+      </w:r>
+      <w:r>
+        <w:t xml:space="preserve">and have their arm motions mimicked in real time </w:t>
+      </w:r>
+      <w:r>
+        <w:t>by his own.</w:t>
+      </w:r>
+    </w:p>
+    <w:p/>
+    <w:p>
+      <w:r>
+        <w:t>The demo</w:t>
+      </w:r>
+      <w:r>
+        <w:t xml:space="preserve"> ran</w:t>
+      </w:r>
+      <w:r>
+        <w:t xml:space="preserve"> for most of </w:t>
+      </w:r>
+      <w:r>
+        <w:t>the 2013-2014 academic year</w:t>
+      </w:r>
+      <w:r>
+        <w:t xml:space="preserve"> in the Willens Atrium</w:t>
+      </w:r>
+      <w:r>
+        <w:t xml:space="preserve"> in Northwestern’</w:t>
+      </w:r>
+      <w:r>
+        <w:t>s Techn</w:t>
+      </w:r>
+      <w:r>
+        <w:t>ological Institute.</w:t>
+      </w:r>
+    </w:p>
+    <w:p/>
+    <w:p>
+      <w:r>
+        <w:t>The following summer</w:t>
+      </w:r>
+      <w:r>
+        <w:t xml:space="preserve"> of </w:t>
+      </w:r>
+      <w:r>
+        <w:t xml:space="preserve">2014, </w:t>
+      </w:r>
+      <w:r>
+        <w:t xml:space="preserve">I continued using RJ </w:t>
+      </w:r>
+      <w:r>
+        <w:t>as I developed</w:t>
+      </w:r>
+      <w:r>
+        <w:t xml:space="preserve"> projects and curriculum for the new Master of Science in Robotics program at Northwestern.</w:t>
+      </w:r>
+    </w:p>
+    <w:p/>
+    <w:p/>
+    <w:p>
+      <w:pPr>
+        <w:rPr>
+          <w:b/>
+        </w:rPr>
+      </w:pPr>
+      <w:r>
+        <w:rPr>
+          <w:b/>
+        </w:rPr>
+        <w:t>JonRovira Dot Com</w:t>
+      </w:r>
+    </w:p>
+    <w:p>
+      <w:pPr>
+        <w:rPr>
+          <w:b/>
+        </w:rPr>
+      </w:pPr>
+    </w:p>
+    <w:p>
+      <w:r>
+        <w:t xml:space="preserve">This website has been in iterative development </w:t>
+      </w:r>
+      <w:r>
+        <w:t>sinc</w:t>
+      </w:r>
+      <w:r>
+        <w:t>e my senior year in high school</w:t>
+      </w:r>
+      <w:r>
+        <w:t xml:space="preserve"> </w:t>
+      </w:r>
+      <w:r>
+        <w:t>when</w:t>
+      </w:r>
+      <w:r>
+        <w:t xml:space="preserve"> I </w:t>
+      </w:r>
+      <w:r>
+        <w:t xml:space="preserve">first </w:t>
+      </w:r>
+      <w:r>
+        <w:t>went through</w:t>
+      </w:r>
+      <w:r>
+        <w:t xml:space="preserve"> the HTML and CSS </w:t>
+      </w:r>
+      <w:r>
+        <w:t>track on Codecademy.</w:t>
+      </w:r>
+      <w:r>
+        <w:t xml:space="preserve">  I initially thought that it would be a little redundant to </w:t>
+      </w:r>
+      <w:r>
+        <w:t>include it as an item in my portfolio</w:t>
+      </w:r>
+      <w:r>
+        <w:t xml:space="preserve"> here, </w:t>
+      </w:r>
+      <w:r>
+        <w:t>but I’ve put a considerable amount of work into it</w:t>
+      </w:r>
+      <w:r>
+        <w:t xml:space="preserve"> and have learned</w:t>
+      </w:r>
+      <w:r>
+        <w:t xml:space="preserve"> immensely </w:t>
+      </w:r>
+      <w:r>
+        <w:t>while building it, so I think it deserves to have a spot among the rest of the work I’ve done.</w:t>
+      </w:r>
+    </w:p>
+    <w:p/>
+    <w:p>
+      <w:r>
+        <w:t xml:space="preserve">When I made the first instance of the site, </w:t>
+      </w:r>
+      <w:r>
+        <w:t xml:space="preserve">my goal was just to </w:t>
+      </w:r>
+      <w:r>
+        <w:t>put my newly learned</w:t>
+      </w:r>
+      <w:r>
+        <w:t xml:space="preserve"> </w:t>
+      </w:r>
+      <w:r>
+        <w:t>knowledge of HTML</w:t>
+      </w:r>
+      <w:r>
+        <w:t xml:space="preserve"> and CSS</w:t>
+      </w:r>
+      <w:r>
+        <w:t xml:space="preserve"> to work</w:t>
+      </w:r>
+      <w:r>
+        <w:t xml:space="preserve"> and experiment</w:t>
+      </w:r>
+      <w:r>
+        <w:t xml:space="preserve"> in building</w:t>
+      </w:r>
+      <w:r>
+        <w:t xml:space="preserve"> a simple website.</w:t>
+      </w:r>
+      <w:r>
+        <w:t xml:space="preserve"> Since then, </w:t>
+      </w:r>
+      <w:r>
+        <w:t>I’</w:t>
+      </w:r>
+      <w:r>
+        <w:t>ve integrated multiple front-end and back-end tools</w:t>
+      </w:r>
+      <w:r>
+        <w:t xml:space="preserve"> into the site</w:t>
+      </w:r>
+      <w:r>
+        <w:t xml:space="preserve"> and I am comfortable saying that </w:t>
+      </w:r>
+      <w:r>
+        <w:t xml:space="preserve">the result is a good representation </w:t>
+      </w:r>
+      <w:r>
+        <w:t xml:space="preserve">of </w:t>
+      </w:r>
+      <w:r>
+        <w:t>what I have done</w:t>
+      </w:r>
+      <w:r>
+        <w:t xml:space="preserve"> in web development, software development, and design.</w:t>
+      </w:r>
+    </w:p>
+    <w:p/>
+    <w:p>
+      <w:r>
+        <w:t>To facilitate the contact form</w:t>
+      </w:r>
+      <w:r>
+        <w:t xml:space="preserve"> in a clean way</w:t>
+      </w:r>
+      <w:r>
+        <w:t xml:space="preserve"> and set up Handlebars</w:t>
+      </w:r>
+      <w:r>
+        <w:t xml:space="preserve">, </w:t>
+      </w:r>
+      <w:r>
+        <w:t>this site’s</w:t>
+      </w:r>
+      <w:r>
+        <w:t xml:space="preserve"> backend is built</w:t>
+      </w:r>
+      <w:r>
+        <w:t xml:space="preserve"> in Node</w:t>
+      </w:r>
+      <w:r>
+        <w:t xml:space="preserve"> with Express</w:t>
+      </w:r>
+      <w:r>
+        <w:t xml:space="preserve"> as a framework.</w:t>
+      </w:r>
+      <w:r>
+        <w:t xml:space="preserve"> The front-end view engine</w:t>
+      </w:r>
+      <w:r>
+        <w:t xml:space="preserve"> uses Handlebars</w:t>
+      </w:r>
+      <w:r>
+        <w:t xml:space="preserve"> and styling </w:t>
+      </w:r>
+      <w:r>
+        <w:t xml:space="preserve">is done with </w:t>
+      </w:r>
+      <w:r>
+        <w:t>SASS in addition to th</w:t>
+      </w:r>
+      <w:r>
+        <w:t>e typical HTML and Javascript/jQ</w:t>
+      </w:r>
+      <w:r>
+        <w:t>uery combination.</w:t>
+      </w:r>
+    </w:p>
+    <w:p/>
+    <w:p/>
+    <w:p>
+      <w:r>
+        <w:rPr>
+          <w:b/>
+        </w:rPr>
+        <w:t>DJ Raffe</w:t>
+      </w:r>
+    </w:p>
+    <w:p/>
+    <w:p>
+      <w:r>
+        <w:t xml:space="preserve">Tasked with creating a tangible system that promoted learning, </w:t>
+      </w:r>
+      <w:r>
+        <w:t xml:space="preserve">I, along with two teammates </w:t>
+      </w:r>
+      <w:r>
+        <w:t xml:space="preserve">built DJ Raffe, a tool that </w:t>
+      </w:r>
+      <w:r>
+        <w:t xml:space="preserve">helps children </w:t>
+      </w:r>
+      <w:r>
+        <w:t>develop pol</w:t>
+      </w:r>
+      <w:r>
+        <w:t>yrhythmic skills. We recognized the difficulty</w:t>
+      </w:r>
+      <w:r>
+        <w:t xml:space="preserve"> </w:t>
+      </w:r>
+      <w:r>
+        <w:t>present</w:t>
+      </w:r>
+      <w:r>
+        <w:t xml:space="preserve"> in learning </w:t>
+      </w:r>
+      <w:r>
+        <w:t>polyrhythm</w:t>
+      </w:r>
+      <w:r>
+        <w:t xml:space="preserve">s, rhythms that </w:t>
+      </w:r>
+      <w:r>
+        <w:t xml:space="preserve">involve playing </w:t>
+      </w:r>
+      <w:r>
+        <w:t>multiple</w:t>
+      </w:r>
+      <w:r>
+        <w:t xml:space="preserve"> independent rhythms</w:t>
+      </w:r>
+      <w:r>
+        <w:t xml:space="preserve"> on top of each other,</w:t>
+      </w:r>
+      <w:r>
+        <w:t xml:space="preserve"> and agreed</w:t>
+      </w:r>
+      <w:r>
+        <w:t xml:space="preserve"> that </w:t>
+      </w:r>
+      <w:r>
+        <w:t xml:space="preserve">adding a physical component to a digital interface would </w:t>
+      </w:r>
+      <w:r>
+        <w:t>stimulate learning</w:t>
+      </w:r>
+      <w:r>
+        <w:t xml:space="preserve"> effectively.</w:t>
+      </w:r>
+    </w:p>
+    <w:p/>
+    <w:p>
+      <w:r>
+        <w:t xml:space="preserve">Essentially, </w:t>
+      </w:r>
+      <w:r>
+        <w:t>a user would be given two</w:t>
+      </w:r>
+      <w:r>
+        <w:t xml:space="preserve"> physical</w:t>
+      </w:r>
+      <w:r>
+        <w:t xml:space="preserve"> color-coded drums</w:t>
+      </w:r>
+      <w:r>
+        <w:t xml:space="preserve"> (green and blue)</w:t>
+      </w:r>
+      <w:r>
+        <w:t xml:space="preserve"> that send signals to our interface running in a browser</w:t>
+      </w:r>
+      <w:r>
+        <w:t xml:space="preserve"> whenever</w:t>
+      </w:r>
+      <w:r>
+        <w:t xml:space="preserve"> pressure sensors</w:t>
+      </w:r>
+      <w:r>
+        <w:t xml:space="preserve"> on the drums’ </w:t>
+      </w:r>
+      <w:r>
+        <w:t>surface</w:t>
+      </w:r>
+      <w:r>
+        <w:t>s</w:t>
+      </w:r>
+      <w:r>
+        <w:t xml:space="preserve"> </w:t>
+      </w:r>
+      <w:r>
+        <w:t>are</w:t>
+      </w:r>
+      <w:r>
+        <w:t xml:space="preserve"> triggered.</w:t>
+      </w:r>
+      <w:r>
+        <w:t xml:space="preserve"> The interface itself</w:t>
+      </w:r>
+      <w:r>
+        <w:t xml:space="preserve"> would stream notes</w:t>
+      </w:r>
+      <w:r>
+        <w:t xml:space="preserve"> across the screen</w:t>
+      </w:r>
+      <w:r>
+        <w:t xml:space="preserve"> in different </w:t>
+      </w:r>
+      <w:r>
+        <w:t>polyrhythmic</w:t>
+      </w:r>
+      <w:r>
+        <w:t xml:space="preserve"> patterns</w:t>
+      </w:r>
+      <w:r>
+        <w:t xml:space="preserve"> and provide feedback when the user </w:t>
+      </w:r>
+      <w:r>
+        <w:t>taps along to the rhythms correctly.</w:t>
+      </w:r>
+      <w:r>
+        <w:t xml:space="preserve"> </w:t>
+      </w:r>
+      <w:r>
+        <w:t xml:space="preserve">To enhance </w:t>
+      </w:r>
+      <w:r>
+        <w:t xml:space="preserve">the concept of rhythm, </w:t>
+      </w:r>
+      <w:r>
+        <w:t>we even added an animated giraffe (hence, DJ Raffe)</w:t>
+      </w:r>
+      <w:r>
+        <w:t xml:space="preserve"> that passed</w:t>
+      </w:r>
+      <w:r>
+        <w:t xml:space="preserve"> across the screen </w:t>
+      </w:r>
+      <w:r>
+        <w:t>once every rhythmic measure.</w:t>
+      </w:r>
+    </w:p>
+    <w:p/>
+    <w:p>
+      <w:r>
+        <w:t xml:space="preserve">My role </w:t>
+      </w:r>
+      <w:r>
+        <w:t xml:space="preserve">in developing </w:t>
+      </w:r>
+      <w:r>
+        <w:t>DJ Raffe</w:t>
+      </w:r>
+      <w:r>
+        <w:t xml:space="preserve"> lay in </w:t>
+      </w:r>
+      <w:r>
+        <w:t xml:space="preserve">designing </w:t>
+      </w:r>
+      <w:r>
+        <w:t xml:space="preserve">and implementing </w:t>
+      </w:r>
+      <w:r>
+        <w:t>the interface.</w:t>
+      </w:r>
+      <w:r>
+        <w:t xml:space="preserve"> In order to create a system </w:t>
+      </w:r>
+      <w:r>
+        <w:t xml:space="preserve">that accurately </w:t>
+      </w:r>
+      <w:r>
+        <w:t>modeled rhythm, the interface’s timing</w:t>
+      </w:r>
+      <w:r>
+        <w:t xml:space="preserve"> functionality</w:t>
+      </w:r>
+      <w:r>
+        <w:t xml:space="preserve"> was vital</w:t>
+      </w:r>
+      <w:r>
+        <w:t xml:space="preserve"> and required </w:t>
+      </w:r>
+      <w:r>
+        <w:t xml:space="preserve">a </w:t>
+      </w:r>
+      <w:r>
+        <w:t xml:space="preserve">more accurate </w:t>
+      </w:r>
+      <w:r>
+        <w:t>time</w:t>
+      </w:r>
+      <w:r>
+        <w:t xml:space="preserve"> perception than </w:t>
+      </w:r>
+      <w:r>
+        <w:t xml:space="preserve">Javascript’s </w:t>
+      </w:r>
+      <w:r>
+        <w:t>setInterval() or setTimeout()</w:t>
+      </w:r>
+      <w:r>
+        <w:t xml:space="preserve"> </w:t>
+      </w:r>
+      <w:r>
+        <w:t xml:space="preserve">functions </w:t>
+      </w:r>
+      <w:r>
+        <w:t>could provide.</w:t>
+      </w:r>
+      <w:r>
+        <w:t xml:space="preserve"> </w:t>
+      </w:r>
+      <w:r>
+        <w:t>Luckily,</w:t>
+      </w:r>
+      <w:r>
+        <w:t xml:space="preserve"> other developers had run into similar issues </w:t>
+      </w:r>
+      <w:r>
+        <w:t>before</w:t>
+      </w:r>
+      <w:r>
+        <w:t xml:space="preserve"> and I was able to solve the problem</w:t>
+      </w:r>
+      <w:r>
+        <w:t xml:space="preserve"> using and </w:t>
+      </w:r>
+      <w:r>
+        <w:t xml:space="preserve">enhancing methods they had </w:t>
+      </w:r>
+      <w:r>
+        <w:t>found</w:t>
+      </w:r>
       <w:bookmarkStart w:id="0" w:name="_GoBack"/>
       <w:bookmarkEnd w:id="0"/>
       <w:r>
-        <w:t xml:space="preserve"> </w:t>
-      </w:r>
-      <w:r>
-        <w:t>static-site generator.</w:t>
-      </w:r>
-      <w:r>
-        <w:t xml:space="preserve"> Jekyll’s main strengths</w:t>
-      </w:r>
-      <w:r>
-        <w:t xml:space="preserve"> </w:t>
-      </w:r>
-      <w:r>
-        <w:t>include</w:t>
-      </w:r>
-      <w:r>
-        <w:t xml:space="preserve"> its</w:t>
-      </w:r>
-      <w:r>
-        <w:t xml:space="preserve"> incredibly </w:t>
-      </w:r>
-      <w:r>
-        <w:t>painless</w:t>
-      </w:r>
-      <w:r>
-        <w:t xml:space="preserve"> </w:t>
-      </w:r>
-      <w:r>
-        <w:t xml:space="preserve">integration </w:t>
-      </w:r>
-      <w:r>
-        <w:t>in</w:t>
-      </w:r>
-      <w:r>
-        <w:t>to</w:t>
-      </w:r>
-      <w:r>
-        <w:t xml:space="preserve"> </w:t>
-      </w:r>
-      <w:r>
-        <w:t xml:space="preserve">the </w:t>
-      </w:r>
-      <w:r>
-        <w:t>GitHub Pages</w:t>
-      </w:r>
-      <w:r>
-        <w:t xml:space="preserve"> hosting</w:t>
-      </w:r>
-      <w:r>
-        <w:t xml:space="preserve"> service </w:t>
-      </w:r>
-      <w:r>
-        <w:t xml:space="preserve">and </w:t>
-      </w:r>
-      <w:r>
-        <w:t>its</w:t>
-      </w:r>
-      <w:r>
-        <w:t xml:space="preserve"> </w:t>
-      </w:r>
-      <w:r>
-        <w:t>feature that allows a site’s content to be maintained in Markdown.</w:t>
+        <w:t xml:space="preserve"> useful.</w:t>
       </w:r>
     </w:p>
     <w:sectPr>
@@ -586,7 +1458,6 @@
   <w:style w:type="character" w:default="1" w:styleId="DefaultParagraphFont">
     <w:name w:val="Default Paragraph Font"/>
     <w:uiPriority w:val="1"/>
-    <w:semiHidden/>
     <w:unhideWhenUsed/>
   </w:style>
   <w:style w:type="table" w:default="1" w:styleId="TableNormal">
@@ -772,7 +1643,6 @@
   <w:style w:type="character" w:default="1" w:styleId="DefaultParagraphFont">
     <w:name w:val="Default Paragraph Font"/>
     <w:uiPriority w:val="1"/>
-    <w:semiHidden/>
     <w:unhideWhenUsed/>
   </w:style>
   <w:style w:type="table" w:default="1" w:styleId="TableNormal">

</xml_diff>

<commit_message>
added airhop site about section
</commit_message>
<xml_diff>
--- a/public/docs/Raw Portfolio Item Summaries.docx
+++ b/public/docs/Raw Portfolio Item Summaries.docx
@@ -1283,10 +1283,241 @@
       <w:r>
         <w:t>found</w:t>
       </w:r>
+      <w:r>
+        <w:t xml:space="preserve"> useful.</w:t>
+      </w:r>
+    </w:p>
+    <w:p/>
+    <w:p/>
+    <w:p>
+      <w:r>
+        <w:rPr>
+          <w:b/>
+        </w:rPr>
+        <w:t>AirHop Website</w:t>
+      </w:r>
+    </w:p>
+    <w:p/>
+    <w:p>
+      <w:r>
+        <w:t>At the beginning of my sophomore</w:t>
+      </w:r>
+      <w:r>
+        <w:t xml:space="preserve"> year</w:t>
+      </w:r>
+      <w:r>
+        <w:t xml:space="preserve"> in college</w:t>
+      </w:r>
+      <w:r>
+        <w:t xml:space="preserve">, </w:t>
+      </w:r>
+      <w:r>
+        <w:t xml:space="preserve"> a friend and then-CEO </w:t>
+      </w:r>
+      <w:r>
+        <w:t>of AirHop</w:t>
+      </w:r>
+      <w:r>
+        <w:t xml:space="preserve"> approached me </w:t>
+      </w:r>
+      <w:r>
+        <w:t>to ask if I would</w:t>
+      </w:r>
+      <w:r>
+        <w:t xml:space="preserve"> build </w:t>
+      </w:r>
+      <w:r>
+        <w:t>the company’s new website.</w:t>
+      </w:r>
+      <w:r>
+        <w:t xml:space="preserve"> I agreed</w:t>
+      </w:r>
+      <w:r>
+        <w:t>,</w:t>
+      </w:r>
+      <w:r>
+        <w:t xml:space="preserve"> but under the time</w:t>
+      </w:r>
+      <w:r>
+        <w:t xml:space="preserve">-constraint of </w:t>
+      </w:r>
+      <w:r>
+        <w:t>creating</w:t>
+      </w:r>
+      <w:r>
+        <w:t xml:space="preserve"> the </w:t>
+      </w:r>
+      <w:r>
+        <w:t xml:space="preserve">back-end heavy </w:t>
+      </w:r>
+      <w:r>
+        <w:t xml:space="preserve">site </w:t>
+      </w:r>
+      <w:r>
+        <w:t>in three</w:t>
+      </w:r>
+      <w:r>
+        <w:t xml:space="preserve"> weeks, </w:t>
+      </w:r>
+      <w:r>
+        <w:t xml:space="preserve">I </w:t>
+      </w:r>
+      <w:r>
+        <w:t>resorted</w:t>
+      </w:r>
+      <w:r>
+        <w:t xml:space="preserve"> to </w:t>
+      </w:r>
+      <w:r>
+        <w:t xml:space="preserve">using </w:t>
+      </w:r>
+      <w:r>
+        <w:t>Wordpress.</w:t>
+      </w:r>
+      <w:r>
+        <w:t xml:space="preserve"> After </w:t>
+      </w:r>
+      <w:r>
+        <w:t xml:space="preserve">hustling </w:t>
+      </w:r>
+      <w:r>
+        <w:t xml:space="preserve">to learn </w:t>
+      </w:r>
+      <w:r>
+        <w:t>the CMS’s</w:t>
+      </w:r>
+      <w:r>
+        <w:t xml:space="preserve"> structure and </w:t>
+      </w:r>
+      <w:r>
+        <w:t>maintenance</w:t>
+      </w:r>
+      <w:r>
+        <w:t xml:space="preserve"> process</w:t>
+      </w:r>
+      <w:r>
+        <w:t xml:space="preserve"> </w:t>
+      </w:r>
+      <w:r>
+        <w:t>and</w:t>
+      </w:r>
+      <w:r>
+        <w:t xml:space="preserve"> maneuvering</w:t>
+      </w:r>
+      <w:r>
+        <w:t xml:space="preserve"> plugin development</w:t>
+      </w:r>
+      <w:r>
+        <w:t xml:space="preserve"> and modification, I churned out the new</w:t>
+      </w:r>
+      <w:r>
+        <w:t xml:space="preserve"> site</w:t>
+      </w:r>
+      <w:r>
+        <w:t>.</w:t>
+      </w:r>
+    </w:p>
+    <w:p/>
+    <w:p>
+      <w:r>
+        <w:t xml:space="preserve">This past year, </w:t>
+      </w:r>
+      <w:r>
+        <w:t xml:space="preserve">it had a </w:t>
+      </w:r>
+      <w:r>
+        <w:t>3</w:t>
+      </w:r>
+      <w:r>
+        <w:t>,</w:t>
+      </w:r>
+      <w:r>
+        <w:t>500 unique-user traffic</w:t>
+      </w:r>
+      <w:r>
+        <w:t xml:space="preserve"> with over </w:t>
+      </w:r>
+      <w:r>
+        <w:t>30,000 page</w:t>
+      </w:r>
+      <w:r>
+        <w:t xml:space="preserve"> views and served as the </w:t>
+      </w:r>
+      <w:r>
+        <w:t>$</w:t>
+      </w:r>
+      <w:r>
+        <w:t>16,000-</w:t>
+      </w:r>
+      <w:r>
+        <w:t>revenue company’s</w:t>
+      </w:r>
+      <w:r>
+        <w:t xml:space="preserve"> primary</w:t>
+      </w:r>
+      <w:r>
+        <w:t xml:space="preserve"> operational tool.</w:t>
+      </w:r>
+      <w:r>
+        <w:t xml:space="preserve"> After developing the site</w:t>
+      </w:r>
+      <w:r>
+        <w:t xml:space="preserve">, I was brought on as the company’s </w:t>
+      </w:r>
+      <w:r>
+        <w:t>CTO</w:t>
+      </w:r>
+      <w:r>
+        <w:t xml:space="preserve"> and have since been </w:t>
+      </w:r>
+      <w:r>
+        <w:t>promoted to the Co-CEO.</w:t>
+      </w:r>
+    </w:p>
+    <w:p>
+      <w:r>
+        <w:t>AirHop</w:t>
+      </w:r>
+      <w:r>
+        <w:t xml:space="preserve"> is</w:t>
+      </w:r>
+      <w:r>
+        <w:t xml:space="preserve"> </w:t>
+      </w:r>
+      <w:r>
+        <w:t xml:space="preserve">a student-run </w:t>
+      </w:r>
+      <w:r>
+        <w:t>transportation</w:t>
+      </w:r>
+      <w:r>
+        <w:t xml:space="preserve"> company</w:t>
+      </w:r>
+      <w:r>
+        <w:t xml:space="preserve"> that</w:t>
+      </w:r>
       <w:bookmarkStart w:id="0" w:name="_GoBack"/>
       <w:bookmarkEnd w:id="0"/>
       <w:r>
-        <w:t xml:space="preserve"> useful.</w:t>
+        <w:t xml:space="preserve"> provides</w:t>
+      </w:r>
+      <w:r>
+        <w:t xml:space="preserve"> </w:t>
+      </w:r>
+      <w:r>
+        <w:t xml:space="preserve">students with </w:t>
+      </w:r>
+      <w:r>
+        <w:t xml:space="preserve">a </w:t>
+      </w:r>
+      <w:r>
+        <w:t>shuttle service from Northwestern’s campus to both O’Hare and Midway airports</w:t>
+      </w:r>
+      <w:r>
+        <w:t xml:space="preserve"> during</w:t>
+      </w:r>
+      <w:r>
+        <w:t xml:space="preserve"> major student breaks.</w:t>
       </w:r>
     </w:p>
     <w:sectPr>

</xml_diff>

<commit_message>
added for the philanthropist to portfolio
</commit_message>
<xml_diff>
--- a/public/docs/Raw Portfolio Item Summaries.docx
+++ b/public/docs/Raw Portfolio Item Summaries.docx
@@ -1496,28 +1496,185 @@
       <w:r>
         <w:t xml:space="preserve"> that</w:t>
       </w:r>
+      <w:r>
+        <w:t xml:space="preserve"> provides</w:t>
+      </w:r>
+      <w:r>
+        <w:t xml:space="preserve"> </w:t>
+      </w:r>
+      <w:r>
+        <w:t xml:space="preserve">students with </w:t>
+      </w:r>
+      <w:r>
+        <w:t xml:space="preserve">a </w:t>
+      </w:r>
+      <w:r>
+        <w:t>shuttle service from Northwestern’s campus to both O’Hare and Midway airports</w:t>
+      </w:r>
+      <w:r>
+        <w:t xml:space="preserve"> during</w:t>
+      </w:r>
+      <w:r>
+        <w:t xml:space="preserve"> major student breaks.</w:t>
+      </w:r>
+    </w:p>
+    <w:p/>
+    <w:p/>
+    <w:p>
+      <w:r>
+        <w:rPr>
+          <w:b/>
+        </w:rPr>
+        <w:t>For The Philanthropist</w:t>
+      </w:r>
+      <w:r>
+        <w:rPr>
+          <w:b/>
+        </w:rPr>
+        <w:t xml:space="preserve"> Site</w:t>
+      </w:r>
+    </w:p>
+    <w:p/>
+    <w:p>
+      <w:r>
+        <w:t>For The Philanthropist</w:t>
+      </w:r>
+      <w:r>
+        <w:t xml:space="preserve">, </w:t>
+      </w:r>
+      <w:r>
+        <w:t xml:space="preserve">a company devoted to </w:t>
+      </w:r>
+      <w:r>
+        <w:t xml:space="preserve">engaging </w:t>
+      </w:r>
+      <w:r>
+        <w:t xml:space="preserve">and assisting non-profits </w:t>
+      </w:r>
+      <w:r>
+        <w:t xml:space="preserve">in </w:t>
+      </w:r>
+      <w:r>
+        <w:t xml:space="preserve">meeting </w:t>
+      </w:r>
+      <w:r>
+        <w:t xml:space="preserve">their </w:t>
+      </w:r>
+      <w:r>
+        <w:t>philanthropic goals</w:t>
+      </w:r>
+      <w:r>
+        <w:t xml:space="preserve"> </w:t>
+      </w:r>
+      <w:r>
+        <w:t xml:space="preserve">and </w:t>
+      </w:r>
+      <w:r>
+        <w:t xml:space="preserve">enacting social change, </w:t>
+      </w:r>
+      <w:r>
+        <w:t xml:space="preserve">approached </w:t>
+      </w:r>
+      <w:r>
+        <w:t xml:space="preserve">me at the beginning of the summer of </w:t>
+      </w:r>
+      <w:r>
+        <w:t>2014</w:t>
+      </w:r>
+      <w:r>
+        <w:t xml:space="preserve"> to ask </w:t>
+      </w:r>
+      <w:r>
+        <w:t xml:space="preserve">me to develop </w:t>
+      </w:r>
+      <w:r>
+        <w:t>its</w:t>
+      </w:r>
+      <w:r>
+        <w:t xml:space="preserve"> new website.</w:t>
+      </w:r>
+      <w:r>
+        <w:t xml:space="preserve"> </w:t>
+      </w:r>
+      <w:r>
+        <w:t>The company</w:t>
+      </w:r>
+      <w:r>
+        <w:t xml:space="preserve"> primarily </w:t>
+      </w:r>
+      <w:r>
+        <w:t xml:space="preserve">wanted an informational </w:t>
+      </w:r>
+      <w:r>
+        <w:t>site</w:t>
+      </w:r>
+      <w:r>
+        <w:t xml:space="preserve"> that advertised their work in a clean</w:t>
+      </w:r>
+      <w:r>
+        <w:t xml:space="preserve"> and </w:t>
+      </w:r>
+      <w:r>
+        <w:t>intuitive way.</w:t>
+      </w:r>
+    </w:p>
+    <w:p/>
+    <w:p>
+      <w:r>
+        <w:t xml:space="preserve">To </w:t>
+      </w:r>
+      <w:r>
+        <w:t>complement For The Philanthropist’s</w:t>
+      </w:r>
+      <w:r>
+        <w:t xml:space="preserve"> noble and </w:t>
+      </w:r>
+      <w:r>
+        <w:t>morally clean</w:t>
+      </w:r>
+      <w:r>
+        <w:t xml:space="preserve"> business</w:t>
+      </w:r>
+      <w:r>
+        <w:t xml:space="preserve"> goals</w:t>
+      </w:r>
+      <w:r>
+        <w:t>, the interfaced</w:t>
+      </w:r>
+      <w:r>
+        <w:t xml:space="preserve"> I designed </w:t>
+      </w:r>
+      <w:r>
+        <w:t xml:space="preserve">features </w:t>
+      </w:r>
+      <w:r>
+        <w:t>a simple</w:t>
+      </w:r>
+      <w:r>
+        <w:t xml:space="preserve"> structure </w:t>
+      </w:r>
+      <w:r>
+        <w:t xml:space="preserve">with carefully </w:t>
+      </w:r>
+      <w:r>
+        <w:t>picked</w:t>
+      </w:r>
+      <w:r>
+        <w:t xml:space="preserve"> font faces</w:t>
+      </w:r>
+      <w:r>
+        <w:t xml:space="preserve"> and </w:t>
+      </w:r>
+      <w:r>
+        <w:t>minimalistic</w:t>
+      </w:r>
       <w:bookmarkStart w:id="0" w:name="_GoBack"/>
       <w:bookmarkEnd w:id="0"/>
       <w:r>
-        <w:t xml:space="preserve"> provides</w:t>
-      </w:r>
-      <w:r>
-        <w:t xml:space="preserve"> </w:t>
-      </w:r>
-      <w:r>
-        <w:t xml:space="preserve">students with </w:t>
-      </w:r>
-      <w:r>
-        <w:t xml:space="preserve">a </w:t>
-      </w:r>
-      <w:r>
-        <w:t>shuttle service from Northwestern’s campus to both O’Hare and Midway airports</w:t>
-      </w:r>
-      <w:r>
-        <w:t xml:space="preserve"> during</w:t>
-      </w:r>
-      <w:r>
-        <w:t xml:space="preserve"> major student breaks.</w:t>
+        <w:t xml:space="preserve"> </w:t>
+      </w:r>
+      <w:r>
+        <w:t>themes.</w:t>
       </w:r>
     </w:p>
     <w:sectPr>
@@ -1689,6 +1846,7 @@
   <w:style w:type="character" w:default="1" w:styleId="DefaultParagraphFont">
     <w:name w:val="Default Paragraph Font"/>
     <w:uiPriority w:val="1"/>
+    <w:semiHidden/>
     <w:unhideWhenUsed/>
   </w:style>
   <w:style w:type="table" w:default="1" w:styleId="TableNormal">
@@ -1874,6 +2032,7 @@
   <w:style w:type="character" w:default="1" w:styleId="DefaultParagraphFont">
     <w:name w:val="Default Paragraph Font"/>
     <w:uiPriority w:val="1"/>
+    <w:semiHidden/>
     <w:unhideWhenUsed/>
   </w:style>
   <w:style w:type="table" w:default="1" w:styleId="TableNormal">

</xml_diff>